<commit_message>
Update Function Detail List, Function Description, and Flow of Prototype
</commit_message>
<xml_diff>
--- a/BA/FunctionsDescription.docx
+++ b/BA/FunctionsDescription.docx
@@ -4484,39 +4484,7 @@
           <w:sz w:val="28"/>
           <w:szCs w:val="28"/>
         </w:rPr>
-        <w:t xml:space="preserve">c phép Thêm, Xem và In </w:t>
-      </w:r>
-      <w:r>
-        <w:rPr>
-          <w:rFonts w:ascii="Times New Roman" w:hAnsi="Times New Roman" w:cs="Times New Roman"/>
-          <w:sz w:val="28"/>
-          <w:szCs w:val="28"/>
-        </w:rPr>
-        <w:t>“Phiếu yêu cầu”</w:t>
-      </w:r>
-      <w:r>
-        <w:rPr>
-          <w:rFonts w:ascii="Times New Roman" w:hAnsi="Times New Roman" w:cs="Times New Roman"/>
-          <w:sz w:val="28"/>
-          <w:szCs w:val="28"/>
-        </w:rPr>
-        <w:t xml:space="preserve">. Có thể Xóa và Sửa </w:t>
-      </w:r>
-      <w:r>
-        <w:rPr>
-          <w:rFonts w:ascii="Times New Roman" w:hAnsi="Times New Roman" w:cs="Times New Roman"/>
-          <w:sz w:val="28"/>
-          <w:szCs w:val="28"/>
-        </w:rPr>
-        <w:t>“Phiếu yêu cầu”</w:t>
-      </w:r>
-      <w:r>
-        <w:rPr>
-          <w:rFonts w:ascii="Times New Roman" w:hAnsi="Times New Roman" w:cs="Times New Roman"/>
-          <w:sz w:val="28"/>
-          <w:szCs w:val="28"/>
-        </w:rPr>
-        <w:t xml:space="preserve"> ngay trong ngày, nếu đã qua ngày hôm sau (0h ngày mới) thì cần phải được Quản lí Duyệt.</w:t>
+        <w:t>c phép Thêm, Xem và In “Phiếu yêu cầu”. Có thể Xóa và Sửa “Phiếu yêu cầu” ngay trong ngày, nếu đã qua ngày hôm sau (0h ngày mới) thì cần phải được Quản lí Duyệt.</w:t>
       </w:r>
     </w:p>
     <w:p>
@@ -4560,23 +4528,7 @@
           <w:sz w:val="28"/>
           <w:szCs w:val="28"/>
         </w:rPr>
-        <w:t>Quản lí: được phép Xem, Sửa, Xóa, In “</w:t>
-      </w:r>
-      <w:r>
-        <w:rPr>
-          <w:rFonts w:ascii="Times New Roman" w:hAnsi="Times New Roman" w:cs="Times New Roman"/>
-          <w:sz w:val="28"/>
-          <w:szCs w:val="28"/>
-        </w:rPr>
-        <w:t>Sổ nhận mẫu</w:t>
-      </w:r>
-      <w:r>
-        <w:rPr>
-          <w:rFonts w:ascii="Times New Roman" w:hAnsi="Times New Roman" w:cs="Times New Roman"/>
-          <w:sz w:val="28"/>
-          <w:szCs w:val="28"/>
-        </w:rPr>
-        <w:t>”</w:t>
+        <w:t>Quản lí: được phép Xem, Sửa, Xóa, In “Sổ nhận mẫu”</w:t>
       </w:r>
     </w:p>
     <w:p>
@@ -4620,6 +4572,28 @@
           <w:sz w:val="28"/>
           <w:szCs w:val="28"/>
         </w:rPr>
+        <w:t>Thêm sổ</w:t>
+      </w:r>
+    </w:p>
+    <w:p>
+      <w:pPr>
+        <w:pStyle w:val="ListParagraph"/>
+        <w:numPr>
+          <w:ilvl w:val="2"/>
+          <w:numId w:val="3"/>
+        </w:numPr>
+        <w:rPr>
+          <w:rFonts w:ascii="Times New Roman" w:hAnsi="Times New Roman" w:cs="Times New Roman"/>
+          <w:sz w:val="28"/>
+          <w:szCs w:val="28"/>
+        </w:rPr>
+      </w:pPr>
+      <w:r>
+        <w:rPr>
+          <w:rFonts w:ascii="Times New Roman" w:hAnsi="Times New Roman" w:cs="Times New Roman"/>
+          <w:sz w:val="28"/>
+          <w:szCs w:val="28"/>
+        </w:rPr>
         <w:t>Xem, Sửa</w:t>
       </w:r>
       <w:r>
@@ -4702,31 +4676,7 @@
           <w:sz w:val="28"/>
           <w:szCs w:val="28"/>
         </w:rPr>
-        <w:t xml:space="preserve">Quản lí: </w:t>
-      </w:r>
-      <w:r>
-        <w:rPr>
-          <w:rFonts w:ascii="Times New Roman" w:hAnsi="Times New Roman" w:cs="Times New Roman"/>
-          <w:sz w:val="28"/>
-          <w:szCs w:val="28"/>
-        </w:rPr>
-        <w:t xml:space="preserve">được phép Xem, Sửa, Xóa, In “Sổ </w:t>
-      </w:r>
-      <w:r>
-        <w:rPr>
-          <w:rFonts w:ascii="Times New Roman" w:hAnsi="Times New Roman" w:cs="Times New Roman"/>
-          <w:sz w:val="28"/>
-          <w:szCs w:val="28"/>
-        </w:rPr>
-        <w:t>chuyển</w:t>
-      </w:r>
-      <w:r>
-        <w:rPr>
-          <w:rFonts w:ascii="Times New Roman" w:hAnsi="Times New Roman" w:cs="Times New Roman"/>
-          <w:sz w:val="28"/>
-          <w:szCs w:val="28"/>
-        </w:rPr>
-        <w:t xml:space="preserve"> mẫu”</w:t>
+        <w:t>Quản lí: được phép Xem, Sửa, Xóa, In “Sổ chuyển mẫu”</w:t>
       </w:r>
     </w:p>
     <w:p>
@@ -4770,357 +4720,338 @@
           <w:sz w:val="28"/>
           <w:szCs w:val="28"/>
         </w:rPr>
-        <w:t>Xem</w:t>
-      </w:r>
-    </w:p>
-    <w:p>
-      <w:pPr>
-        <w:pStyle w:val="ListParagraph"/>
-        <w:numPr>
-          <w:ilvl w:val="2"/>
-          <w:numId w:val="3"/>
-        </w:numPr>
-        <w:rPr>
-          <w:rFonts w:ascii="Times New Roman" w:hAnsi="Times New Roman" w:cs="Times New Roman"/>
-          <w:sz w:val="28"/>
-          <w:szCs w:val="28"/>
-        </w:rPr>
-      </w:pPr>
-      <w:r>
-        <w:rPr>
-          <w:rFonts w:ascii="Times New Roman" w:hAnsi="Times New Roman" w:cs="Times New Roman"/>
-          <w:sz w:val="28"/>
-          <w:szCs w:val="28"/>
-        </w:rPr>
-        <w:t>Sửa, Cập nhật thông tin cho cột “Người giao mẫu” và “Ghi chú”</w:t>
-      </w:r>
-    </w:p>
-    <w:p>
-      <w:pPr>
-        <w:pStyle w:val="ListParagraph"/>
-        <w:numPr>
-          <w:ilvl w:val="2"/>
-          <w:numId w:val="3"/>
-        </w:numPr>
-        <w:rPr>
-          <w:rFonts w:ascii="Times New Roman" w:hAnsi="Times New Roman" w:cs="Times New Roman"/>
-          <w:sz w:val="28"/>
-          <w:szCs w:val="28"/>
-        </w:rPr>
-      </w:pPr>
-      <w:r>
-        <w:rPr>
-          <w:rFonts w:ascii="Times New Roman" w:hAnsi="Times New Roman" w:cs="Times New Roman"/>
-          <w:sz w:val="28"/>
-          <w:szCs w:val="28"/>
-        </w:rPr>
-        <w:t>In</w:t>
-      </w:r>
-    </w:p>
-    <w:p>
-      <w:pPr>
-        <w:rPr>
-          <w:rFonts w:ascii="Times New Roman" w:hAnsi="Times New Roman" w:cs="Times New Roman"/>
-          <w:sz w:val="28"/>
-          <w:szCs w:val="28"/>
-        </w:rPr>
-      </w:pPr>
-    </w:p>
-    <w:p>
-      <w:pPr>
-        <w:pStyle w:val="ListParagraph"/>
-        <w:numPr>
-          <w:ilvl w:val="1"/>
-          <w:numId w:val="3"/>
-        </w:numPr>
-        <w:rPr>
-          <w:rFonts w:ascii="Times New Roman" w:hAnsi="Times New Roman" w:cs="Times New Roman"/>
-          <w:sz w:val="28"/>
-          <w:szCs w:val="28"/>
-        </w:rPr>
-      </w:pPr>
-      <w:r>
-        <w:rPr>
-          <w:rFonts w:ascii="Times New Roman" w:hAnsi="Times New Roman" w:cs="Times New Roman"/>
-          <w:sz w:val="28"/>
-          <w:szCs w:val="28"/>
-        </w:rPr>
-        <w:lastRenderedPageBreak/>
-        <w:t>NVPT:</w:t>
-      </w:r>
-    </w:p>
-    <w:p>
-      <w:pPr>
-        <w:pStyle w:val="ListParagraph"/>
-        <w:numPr>
-          <w:ilvl w:val="2"/>
-          <w:numId w:val="3"/>
-        </w:numPr>
-        <w:rPr>
-          <w:rFonts w:ascii="Times New Roman" w:hAnsi="Times New Roman" w:cs="Times New Roman"/>
-          <w:sz w:val="28"/>
-          <w:szCs w:val="28"/>
-        </w:rPr>
-      </w:pPr>
-      <w:r>
-        <w:rPr>
-          <w:rFonts w:ascii="Times New Roman" w:hAnsi="Times New Roman" w:cs="Times New Roman"/>
-          <w:sz w:val="28"/>
-          <w:szCs w:val="28"/>
-        </w:rPr>
-        <w:t>Xem</w:t>
-      </w:r>
-    </w:p>
-    <w:p>
-      <w:pPr>
-        <w:pStyle w:val="ListParagraph"/>
-        <w:numPr>
-          <w:ilvl w:val="2"/>
-          <w:numId w:val="3"/>
-        </w:numPr>
-        <w:rPr>
-          <w:rFonts w:ascii="Times New Roman" w:hAnsi="Times New Roman" w:cs="Times New Roman"/>
-          <w:sz w:val="28"/>
-          <w:szCs w:val="28"/>
-        </w:rPr>
-      </w:pPr>
-      <w:r>
-        <w:rPr>
-          <w:rFonts w:ascii="Times New Roman" w:hAnsi="Times New Roman" w:cs="Times New Roman"/>
-          <w:sz w:val="28"/>
-          <w:szCs w:val="28"/>
-        </w:rPr>
-        <w:t xml:space="preserve">Sửa, Cập nhật thông tin cho cột “Người </w:t>
-      </w:r>
-      <w:r>
-        <w:rPr>
-          <w:rFonts w:ascii="Times New Roman" w:hAnsi="Times New Roman" w:cs="Times New Roman"/>
-          <w:sz w:val="28"/>
-          <w:szCs w:val="28"/>
-        </w:rPr>
-        <w:t>nhận</w:t>
-      </w:r>
-      <w:r>
-        <w:rPr>
-          <w:rFonts w:ascii="Times New Roman" w:hAnsi="Times New Roman" w:cs="Times New Roman"/>
-          <w:sz w:val="28"/>
-          <w:szCs w:val="28"/>
-        </w:rPr>
-        <w:t xml:space="preserve"> mẫu”</w:t>
-      </w:r>
-      <w:r>
-        <w:rPr>
-          <w:rFonts w:ascii="Times New Roman" w:hAnsi="Times New Roman" w:cs="Times New Roman"/>
-          <w:sz w:val="28"/>
-          <w:szCs w:val="28"/>
-        </w:rPr>
-        <w:t xml:space="preserve"> </w:t>
-      </w:r>
-    </w:p>
-    <w:p>
-      <w:pPr>
-        <w:pStyle w:val="ListParagraph"/>
-        <w:numPr>
-          <w:ilvl w:val="0"/>
-          <w:numId w:val="11"/>
-        </w:numPr>
-        <w:rPr>
-          <w:rFonts w:ascii="Times New Roman" w:hAnsi="Times New Roman" w:cs="Times New Roman"/>
-          <w:sz w:val="28"/>
-          <w:szCs w:val="28"/>
-        </w:rPr>
-      </w:pPr>
-      <w:r>
-        <w:rPr>
-          <w:rFonts w:ascii="Times New Roman" w:hAnsi="Times New Roman" w:cs="Times New Roman"/>
-          <w:sz w:val="28"/>
-          <w:szCs w:val="28"/>
-        </w:rPr>
-        <w:t>Sổ KQ Thử nghiệm:</w:t>
-      </w:r>
-    </w:p>
-    <w:p>
-      <w:pPr>
-        <w:pStyle w:val="ListParagraph"/>
-        <w:numPr>
-          <w:ilvl w:val="1"/>
-          <w:numId w:val="3"/>
-        </w:numPr>
-        <w:rPr>
-          <w:rFonts w:ascii="Times New Roman" w:hAnsi="Times New Roman" w:cs="Times New Roman"/>
-          <w:sz w:val="28"/>
-          <w:szCs w:val="28"/>
-        </w:rPr>
-      </w:pPr>
-      <w:r>
-        <w:rPr>
-          <w:rFonts w:ascii="Times New Roman" w:hAnsi="Times New Roman" w:cs="Times New Roman"/>
-          <w:sz w:val="28"/>
-          <w:szCs w:val="28"/>
-        </w:rPr>
-        <w:t xml:space="preserve">Quản lí: được phép Xem, Sửa, Xóa, In “Sổ </w:t>
-      </w:r>
-      <w:r>
-        <w:rPr>
-          <w:rFonts w:ascii="Times New Roman" w:hAnsi="Times New Roman" w:cs="Times New Roman"/>
-          <w:sz w:val="28"/>
-          <w:szCs w:val="28"/>
-        </w:rPr>
-        <w:t>KQ</w:t>
-      </w:r>
-      <w:r>
-        <w:rPr>
-          <w:rFonts w:ascii="Times New Roman" w:hAnsi="Times New Roman" w:cs="Times New Roman"/>
-          <w:sz w:val="28"/>
-          <w:szCs w:val="28"/>
-        </w:rPr>
-        <w:t>”</w:t>
-      </w:r>
-    </w:p>
-    <w:p>
-      <w:pPr>
-        <w:pStyle w:val="ListParagraph"/>
-        <w:numPr>
-          <w:ilvl w:val="1"/>
-          <w:numId w:val="3"/>
-        </w:numPr>
-        <w:rPr>
-          <w:rFonts w:ascii="Times New Roman" w:hAnsi="Times New Roman" w:cs="Times New Roman"/>
-          <w:sz w:val="28"/>
-          <w:szCs w:val="28"/>
-        </w:rPr>
-      </w:pPr>
-      <w:r>
-        <w:rPr>
-          <w:rFonts w:ascii="Times New Roman" w:hAnsi="Times New Roman" w:cs="Times New Roman"/>
-          <w:sz w:val="28"/>
-          <w:szCs w:val="28"/>
-        </w:rPr>
-        <w:t xml:space="preserve">NVPT: </w:t>
-      </w:r>
-      <w:r>
-        <w:rPr>
-          <w:rFonts w:ascii="Times New Roman" w:hAnsi="Times New Roman" w:cs="Times New Roman"/>
-          <w:sz w:val="28"/>
-          <w:szCs w:val="28"/>
-        </w:rPr>
-        <w:t>Xem, Sửa</w:t>
-      </w:r>
-      <w:r>
-        <w:rPr>
-          <w:rFonts w:ascii="Times New Roman" w:hAnsi="Times New Roman" w:cs="Times New Roman"/>
-          <w:sz w:val="28"/>
-          <w:szCs w:val="28"/>
-        </w:rPr>
-        <w:t>(“Kết quả”, “Người thực hiện”, “Người lập”)</w:t>
-      </w:r>
-      <w:r>
-        <w:rPr>
-          <w:rFonts w:ascii="Times New Roman" w:hAnsi="Times New Roman" w:cs="Times New Roman"/>
-          <w:sz w:val="28"/>
-          <w:szCs w:val="28"/>
-        </w:rPr>
-        <w:t>, In thông tin “Sổ KQ thử nghiệm”</w:t>
-      </w:r>
-    </w:p>
-    <w:p>
-      <w:pPr>
-        <w:pStyle w:val="ListParagraph"/>
-        <w:numPr>
-          <w:ilvl w:val="0"/>
-          <w:numId w:val="11"/>
-        </w:numPr>
-        <w:rPr>
-          <w:rFonts w:ascii="Times New Roman" w:hAnsi="Times New Roman" w:cs="Times New Roman"/>
-          <w:sz w:val="28"/>
-          <w:szCs w:val="28"/>
-        </w:rPr>
-      </w:pPr>
-      <w:r>
-        <w:rPr>
-          <w:rFonts w:ascii="Times New Roman" w:hAnsi="Times New Roman" w:cs="Times New Roman"/>
-          <w:sz w:val="28"/>
-          <w:szCs w:val="28"/>
-        </w:rPr>
-        <w:t>Form KQ:</w:t>
-      </w:r>
-    </w:p>
-    <w:p>
-      <w:pPr>
-        <w:pStyle w:val="ListParagraph"/>
-        <w:numPr>
-          <w:ilvl w:val="1"/>
-          <w:numId w:val="3"/>
-        </w:numPr>
-        <w:rPr>
-          <w:rFonts w:ascii="Times New Roman" w:hAnsi="Times New Roman" w:cs="Times New Roman"/>
-          <w:sz w:val="28"/>
-          <w:szCs w:val="28"/>
-        </w:rPr>
-      </w:pPr>
-      <w:r>
-        <w:rPr>
-          <w:rFonts w:ascii="Times New Roman" w:hAnsi="Times New Roman" w:cs="Times New Roman"/>
-          <w:sz w:val="28"/>
-          <w:szCs w:val="28"/>
-        </w:rPr>
-        <w:t>Quản lí: được phép Xem, Sửa, Xóa, In “</w:t>
-      </w:r>
-      <w:r>
-        <w:rPr>
-          <w:rFonts w:ascii="Times New Roman" w:hAnsi="Times New Roman" w:cs="Times New Roman"/>
-          <w:sz w:val="28"/>
-          <w:szCs w:val="28"/>
-        </w:rPr>
-        <w:t>Form</w:t>
-      </w:r>
-      <w:r>
-        <w:rPr>
-          <w:rFonts w:ascii="Times New Roman" w:hAnsi="Times New Roman" w:cs="Times New Roman"/>
-          <w:sz w:val="28"/>
-          <w:szCs w:val="28"/>
-        </w:rPr>
-        <w:t xml:space="preserve"> KQ”</w:t>
-      </w:r>
-    </w:p>
-    <w:p>
-      <w:pPr>
-        <w:pStyle w:val="ListParagraph"/>
-        <w:numPr>
-          <w:ilvl w:val="1"/>
-          <w:numId w:val="3"/>
-        </w:numPr>
-        <w:rPr>
-          <w:rFonts w:ascii="Times New Roman" w:hAnsi="Times New Roman" w:cs="Times New Roman"/>
-          <w:sz w:val="28"/>
-          <w:szCs w:val="28"/>
-        </w:rPr>
-      </w:pPr>
-      <w:r>
-        <w:rPr>
-          <w:rFonts w:ascii="Times New Roman" w:hAnsi="Times New Roman" w:cs="Times New Roman"/>
-          <w:sz w:val="28"/>
-          <w:szCs w:val="28"/>
-        </w:rPr>
-        <w:t xml:space="preserve">NVKQ: </w:t>
-      </w:r>
-      <w:r>
-        <w:rPr>
-          <w:rFonts w:ascii="Times New Roman" w:hAnsi="Times New Roman" w:cs="Times New Roman"/>
-          <w:sz w:val="28"/>
-          <w:szCs w:val="28"/>
-        </w:rPr>
-        <w:t>Thêm, Sửa, In “Form KQ</w:t>
+        <w:t>Thêm sổ</w:t>
       </w:r>
       <w:bookmarkStart w:id="0" w:name="_GoBack"/>
       <w:bookmarkEnd w:id="0"/>
-      <w:r>
-        <w:rPr>
-          <w:rFonts w:ascii="Times New Roman" w:hAnsi="Times New Roman" w:cs="Times New Roman"/>
-          <w:sz w:val="28"/>
-          <w:szCs w:val="28"/>
-        </w:rPr>
-        <w:t>”</w:t>
+    </w:p>
+    <w:p>
+      <w:pPr>
+        <w:pStyle w:val="ListParagraph"/>
+        <w:numPr>
+          <w:ilvl w:val="2"/>
+          <w:numId w:val="3"/>
+        </w:numPr>
+        <w:rPr>
+          <w:rFonts w:ascii="Times New Roman" w:hAnsi="Times New Roman" w:cs="Times New Roman"/>
+          <w:sz w:val="28"/>
+          <w:szCs w:val="28"/>
+        </w:rPr>
+      </w:pPr>
+      <w:r>
+        <w:rPr>
+          <w:rFonts w:ascii="Times New Roman" w:hAnsi="Times New Roman" w:cs="Times New Roman"/>
+          <w:sz w:val="28"/>
+          <w:szCs w:val="28"/>
+        </w:rPr>
+        <w:t>Xem</w:t>
+      </w:r>
+    </w:p>
+    <w:p>
+      <w:pPr>
+        <w:pStyle w:val="ListParagraph"/>
+        <w:numPr>
+          <w:ilvl w:val="2"/>
+          <w:numId w:val="3"/>
+        </w:numPr>
+        <w:rPr>
+          <w:rFonts w:ascii="Times New Roman" w:hAnsi="Times New Roman" w:cs="Times New Roman"/>
+          <w:sz w:val="28"/>
+          <w:szCs w:val="28"/>
+        </w:rPr>
+      </w:pPr>
+      <w:r>
+        <w:rPr>
+          <w:rFonts w:ascii="Times New Roman" w:hAnsi="Times New Roman" w:cs="Times New Roman"/>
+          <w:sz w:val="28"/>
+          <w:szCs w:val="28"/>
+        </w:rPr>
+        <w:t>Sửa, Cập nhật thông tin cho cột “Người giao mẫu” và “Ghi chú”</w:t>
+      </w:r>
+    </w:p>
+    <w:p>
+      <w:pPr>
+        <w:pStyle w:val="ListParagraph"/>
+        <w:numPr>
+          <w:ilvl w:val="2"/>
+          <w:numId w:val="3"/>
+        </w:numPr>
+        <w:rPr>
+          <w:rFonts w:ascii="Times New Roman" w:hAnsi="Times New Roman" w:cs="Times New Roman"/>
+          <w:sz w:val="28"/>
+          <w:szCs w:val="28"/>
+        </w:rPr>
+      </w:pPr>
+      <w:r>
+        <w:rPr>
+          <w:rFonts w:ascii="Times New Roman" w:hAnsi="Times New Roman" w:cs="Times New Roman"/>
+          <w:sz w:val="28"/>
+          <w:szCs w:val="28"/>
+        </w:rPr>
+        <w:t>In</w:t>
+      </w:r>
+    </w:p>
+    <w:p>
+      <w:pPr>
+        <w:rPr>
+          <w:rFonts w:ascii="Times New Roman" w:hAnsi="Times New Roman" w:cs="Times New Roman"/>
+          <w:sz w:val="28"/>
+          <w:szCs w:val="28"/>
+        </w:rPr>
+      </w:pPr>
+    </w:p>
+    <w:p>
+      <w:pPr>
+        <w:pStyle w:val="ListParagraph"/>
+        <w:numPr>
+          <w:ilvl w:val="1"/>
+          <w:numId w:val="3"/>
+        </w:numPr>
+        <w:rPr>
+          <w:rFonts w:ascii="Times New Roman" w:hAnsi="Times New Roman" w:cs="Times New Roman"/>
+          <w:sz w:val="28"/>
+          <w:szCs w:val="28"/>
+        </w:rPr>
+      </w:pPr>
+      <w:r>
+        <w:rPr>
+          <w:rFonts w:ascii="Times New Roman" w:hAnsi="Times New Roman" w:cs="Times New Roman"/>
+          <w:sz w:val="28"/>
+          <w:szCs w:val="28"/>
+        </w:rPr>
+        <w:t>NVPT:</w:t>
+      </w:r>
+    </w:p>
+    <w:p>
+      <w:pPr>
+        <w:pStyle w:val="ListParagraph"/>
+        <w:numPr>
+          <w:ilvl w:val="2"/>
+          <w:numId w:val="3"/>
+        </w:numPr>
+        <w:rPr>
+          <w:rFonts w:ascii="Times New Roman" w:hAnsi="Times New Roman" w:cs="Times New Roman"/>
+          <w:sz w:val="28"/>
+          <w:szCs w:val="28"/>
+        </w:rPr>
+      </w:pPr>
+      <w:r>
+        <w:rPr>
+          <w:rFonts w:ascii="Times New Roman" w:hAnsi="Times New Roman" w:cs="Times New Roman"/>
+          <w:sz w:val="28"/>
+          <w:szCs w:val="28"/>
+        </w:rPr>
+        <w:t>Xem</w:t>
+      </w:r>
+    </w:p>
+    <w:p>
+      <w:pPr>
+        <w:pStyle w:val="ListParagraph"/>
+        <w:numPr>
+          <w:ilvl w:val="2"/>
+          <w:numId w:val="3"/>
+        </w:numPr>
+        <w:rPr>
+          <w:rFonts w:ascii="Times New Roman" w:hAnsi="Times New Roman" w:cs="Times New Roman"/>
+          <w:sz w:val="28"/>
+          <w:szCs w:val="28"/>
+        </w:rPr>
+      </w:pPr>
+      <w:r>
+        <w:rPr>
+          <w:rFonts w:ascii="Times New Roman" w:hAnsi="Times New Roman" w:cs="Times New Roman"/>
+          <w:sz w:val="28"/>
+          <w:szCs w:val="28"/>
+        </w:rPr>
+        <w:t xml:space="preserve">Sửa, Cập nhật thông tin cho cột “Người </w:t>
+      </w:r>
+      <w:r>
+        <w:rPr>
+          <w:rFonts w:ascii="Times New Roman" w:hAnsi="Times New Roman" w:cs="Times New Roman"/>
+          <w:sz w:val="28"/>
+          <w:szCs w:val="28"/>
+        </w:rPr>
+        <w:t>nhận</w:t>
+      </w:r>
+      <w:r>
+        <w:rPr>
+          <w:rFonts w:ascii="Times New Roman" w:hAnsi="Times New Roman" w:cs="Times New Roman"/>
+          <w:sz w:val="28"/>
+          <w:szCs w:val="28"/>
+        </w:rPr>
+        <w:t xml:space="preserve"> mẫu”</w:t>
+      </w:r>
+      <w:r>
+        <w:rPr>
+          <w:rFonts w:ascii="Times New Roman" w:hAnsi="Times New Roman" w:cs="Times New Roman"/>
+          <w:sz w:val="28"/>
+          <w:szCs w:val="28"/>
+        </w:rPr>
+        <w:t xml:space="preserve"> </w:t>
+      </w:r>
+    </w:p>
+    <w:p>
+      <w:pPr>
+        <w:pStyle w:val="ListParagraph"/>
+        <w:numPr>
+          <w:ilvl w:val="0"/>
+          <w:numId w:val="11"/>
+        </w:numPr>
+        <w:rPr>
+          <w:rFonts w:ascii="Times New Roman" w:hAnsi="Times New Roman" w:cs="Times New Roman"/>
+          <w:sz w:val="28"/>
+          <w:szCs w:val="28"/>
+        </w:rPr>
+      </w:pPr>
+      <w:r>
+        <w:rPr>
+          <w:rFonts w:ascii="Times New Roman" w:hAnsi="Times New Roman" w:cs="Times New Roman"/>
+          <w:sz w:val="28"/>
+          <w:szCs w:val="28"/>
+        </w:rPr>
+        <w:t>Sổ KQ Thử nghiệm:</w:t>
+      </w:r>
+    </w:p>
+    <w:p>
+      <w:pPr>
+        <w:pStyle w:val="ListParagraph"/>
+        <w:numPr>
+          <w:ilvl w:val="1"/>
+          <w:numId w:val="3"/>
+        </w:numPr>
+        <w:rPr>
+          <w:rFonts w:ascii="Times New Roman" w:hAnsi="Times New Roman" w:cs="Times New Roman"/>
+          <w:sz w:val="28"/>
+          <w:szCs w:val="28"/>
+        </w:rPr>
+      </w:pPr>
+      <w:r>
+        <w:rPr>
+          <w:rFonts w:ascii="Times New Roman" w:hAnsi="Times New Roman" w:cs="Times New Roman"/>
+          <w:sz w:val="28"/>
+          <w:szCs w:val="28"/>
+        </w:rPr>
+        <w:t>Quản lí: được phép Xem, Sửa, Xóa, In “Sổ KQ”</w:t>
+      </w:r>
+    </w:p>
+    <w:p>
+      <w:pPr>
+        <w:pStyle w:val="ListParagraph"/>
+        <w:numPr>
+          <w:ilvl w:val="1"/>
+          <w:numId w:val="3"/>
+        </w:numPr>
+        <w:rPr>
+          <w:rFonts w:ascii="Times New Roman" w:hAnsi="Times New Roman" w:cs="Times New Roman"/>
+          <w:sz w:val="28"/>
+          <w:szCs w:val="28"/>
+        </w:rPr>
+      </w:pPr>
+      <w:r>
+        <w:rPr>
+          <w:rFonts w:ascii="Times New Roman" w:hAnsi="Times New Roman" w:cs="Times New Roman"/>
+          <w:sz w:val="28"/>
+          <w:szCs w:val="28"/>
+        </w:rPr>
+        <w:t xml:space="preserve">NVPT: </w:t>
+      </w:r>
+      <w:r>
+        <w:rPr>
+          <w:rFonts w:ascii="Times New Roman" w:hAnsi="Times New Roman" w:cs="Times New Roman"/>
+          <w:sz w:val="28"/>
+          <w:szCs w:val="28"/>
+        </w:rPr>
+        <w:t>Xem, Sửa</w:t>
+      </w:r>
+      <w:r>
+        <w:rPr>
+          <w:rFonts w:ascii="Times New Roman" w:hAnsi="Times New Roman" w:cs="Times New Roman"/>
+          <w:sz w:val="28"/>
+          <w:szCs w:val="28"/>
+        </w:rPr>
+        <w:t>(“Kết quả”, “Người thực hiện”, “Người lập”)</w:t>
+      </w:r>
+      <w:r>
+        <w:rPr>
+          <w:rFonts w:ascii="Times New Roman" w:hAnsi="Times New Roman" w:cs="Times New Roman"/>
+          <w:sz w:val="28"/>
+          <w:szCs w:val="28"/>
+        </w:rPr>
+        <w:t>, In thông tin “Sổ KQ thử nghiệm”</w:t>
+      </w:r>
+    </w:p>
+    <w:p>
+      <w:pPr>
+        <w:pStyle w:val="ListParagraph"/>
+        <w:numPr>
+          <w:ilvl w:val="0"/>
+          <w:numId w:val="11"/>
+        </w:numPr>
+        <w:rPr>
+          <w:rFonts w:ascii="Times New Roman" w:hAnsi="Times New Roman" w:cs="Times New Roman"/>
+          <w:sz w:val="28"/>
+          <w:szCs w:val="28"/>
+        </w:rPr>
+      </w:pPr>
+      <w:r>
+        <w:rPr>
+          <w:rFonts w:ascii="Times New Roman" w:hAnsi="Times New Roman" w:cs="Times New Roman"/>
+          <w:sz w:val="28"/>
+          <w:szCs w:val="28"/>
+        </w:rPr>
+        <w:t>Form KQ:</w:t>
+      </w:r>
+    </w:p>
+    <w:p>
+      <w:pPr>
+        <w:pStyle w:val="ListParagraph"/>
+        <w:numPr>
+          <w:ilvl w:val="1"/>
+          <w:numId w:val="3"/>
+        </w:numPr>
+        <w:rPr>
+          <w:rFonts w:ascii="Times New Roman" w:hAnsi="Times New Roman" w:cs="Times New Roman"/>
+          <w:sz w:val="28"/>
+          <w:szCs w:val="28"/>
+        </w:rPr>
+      </w:pPr>
+      <w:r>
+        <w:rPr>
+          <w:rFonts w:ascii="Times New Roman" w:hAnsi="Times New Roman" w:cs="Times New Roman"/>
+          <w:sz w:val="28"/>
+          <w:szCs w:val="28"/>
+        </w:rPr>
+        <w:t>Quản lí: được phép Xem, Sửa, Xóa, In “Form KQ”</w:t>
+      </w:r>
+    </w:p>
+    <w:p>
+      <w:pPr>
+        <w:pStyle w:val="ListParagraph"/>
+        <w:numPr>
+          <w:ilvl w:val="1"/>
+          <w:numId w:val="3"/>
+        </w:numPr>
+        <w:rPr>
+          <w:rFonts w:ascii="Times New Roman" w:hAnsi="Times New Roman" w:cs="Times New Roman"/>
+          <w:sz w:val="28"/>
+          <w:szCs w:val="28"/>
+        </w:rPr>
+      </w:pPr>
+      <w:r>
+        <w:rPr>
+          <w:rFonts w:ascii="Times New Roman" w:hAnsi="Times New Roman" w:cs="Times New Roman"/>
+          <w:sz w:val="28"/>
+          <w:szCs w:val="28"/>
+        </w:rPr>
+        <w:t xml:space="preserve">NVKQ: </w:t>
+      </w:r>
+      <w:r>
+        <w:rPr>
+          <w:rFonts w:ascii="Times New Roman" w:hAnsi="Times New Roman" w:cs="Times New Roman"/>
+          <w:sz w:val="28"/>
+          <w:szCs w:val="28"/>
+        </w:rPr>
+        <w:t>Thêm, Sửa, In “Form KQ”</w:t>
       </w:r>
     </w:p>
     <w:p>

</xml_diff>